<commit_message>
bill object saved into the database
</commit_message>
<xml_diff>
--- a/receipt.docx
+++ b/receipt.docx
@@ -71,17 +71,27 @@
         <w:t xml:space="preserve">2 this is </w:t>
       </w:r>
       <w:r>
-        <w:t xml:space="preserve">ekta product </w:t>
-      </w:r>
-      <w:r>
-        <w:tab/>
-        <w:t xml:space="preserve">       13.13</w:t>
-      </w:r>
-      <w:r>
-        <w:t>F</w:t>
+        <w:t>Sumit</w:t>
+      </w:r>
+      <w:r>
+        <w:t xml:space="preserve"> product </w:t>
+      </w:r>
+      <w:r>
+        <w:tab/>
+        <w:t xml:space="preserve">       13.13F</w:t>
+      </w:r>
+    </w:p>
+    <w:p>
+      <w:r>
+        <w:t xml:space="preserve">2 this is Sumit1 product </w:t>
+      </w:r>
+      <w:r>
+        <w:tab/>
+        <w:t xml:space="preserve">       13.13F</w:t>
       </w:r>
     </w:p>
     <w:p/>
+    <w:p/>
     <w:p>
       <w:r>
         <w:t>TOTAL CRV</w:t>
@@ -146,52 +156,52 @@
       <w:r>
         <w:tab/>
         <w:t>131</w:t>
+      </w:r>
+      <w:r>
+        <w:t>.35</w:t>
+      </w:r>
+    </w:p>
+    <w:p>
+      <w:r>
+        <w:t>CORPORATE/MULTICURRENCY</w:t>
+      </w:r>
+    </w:p>
+    <w:p>
+      <w:r>
+        <w:t>ACCT#: ************5131</w:t>
+      </w:r>
+    </w:p>
+    <w:p>
+      <w:r>
+        <w:t>Approval#: 770205</w:t>
+      </w:r>
+    </w:p>
+    <w:p>
+      <w:r>
+        <w:t>Auth Code: 0</w:t>
+      </w:r>
+    </w:p>
+    <w:p>
+      <w:r>
+        <w:t>Approval Time: 002135</w:t>
+      </w:r>
+    </w:p>
+    <w:p>
+      <w:r>
+        <w:t>Store#: 17195</w:t>
+      </w:r>
+    </w:p>
+    <w:p>
+      <w:r>
+        <w:t>Term#: 00071719522 08</w:t>
+      </w:r>
+    </w:p>
+    <w:p>
+      <w:r>
+        <w:t>Ref#: 9500 95 044 4</w:t>
       </w:r>
       <w:bookmarkStart w:id="0" w:name="_GoBack"/>
       <w:bookmarkEnd w:id="0"/>
-      <w:r>
-        <w:t>.35</w:t>
-      </w:r>
-    </w:p>
-    <w:p>
-      <w:r>
-        <w:t>CORPORATE/MULTICURRENCY</w:t>
-      </w:r>
-    </w:p>
-    <w:p>
-      <w:r>
-        <w:t>ACCT#: ************5131</w:t>
-      </w:r>
-    </w:p>
-    <w:p>
-      <w:r>
-        <w:t>Approval#: 770205</w:t>
-      </w:r>
-    </w:p>
-    <w:p>
-      <w:r>
-        <w:t>Auth Code: 0</w:t>
-      </w:r>
-    </w:p>
-    <w:p>
-      <w:r>
-        <w:t>Approval Time: 002135</w:t>
-      </w:r>
-    </w:p>
-    <w:p>
-      <w:r>
-        <w:t>Store#: 17195</w:t>
-      </w:r>
-    </w:p>
-    <w:p>
-      <w:r>
-        <w:t>Term#: 00071719522 08</w:t>
-      </w:r>
-    </w:p>
-    <w:p>
-      <w:r>
-        <w:t>Ref#: 9500 95 044 6</w:t>
-      </w:r>
     </w:p>
     <w:p>
       <w:r>

</xml_diff>